<commit_message>
Started a little work on brochure
</commit_message>
<xml_diff>
--- a/FionasFamilyHouse/FFHBrochure1.docx
+++ b/FionasFamilyHouse/FFHBrochure1.docx
@@ -69,7 +69,6 @@
                             <w:pPr>
                               <w:jc w:val="center"/>
                             </w:pPr>
-                            <w:bookmarkStart w:id="0" w:name="_GoBack"/>
                             <w:r>
                               <w:rPr>
                                 <w:noProof/>
@@ -123,7 +122,6 @@
                                 </wp:inline>
                               </w:drawing>
                             </w:r>
-                            <w:bookmarkEnd w:id="0"/>
                           </w:p>
                         </w:txbxContent>
                       </wps:txbx>
@@ -155,7 +153,6 @@
                       <w:pPr>
                         <w:jc w:val="center"/>
                       </w:pPr>
-                      <w:bookmarkStart w:id="1" w:name="_GoBack"/>
                       <w:r>
                         <w:rPr>
                           <w:noProof/>
@@ -209,7 +206,6 @@
                           </wp:inline>
                         </w:drawing>
                       </w:r>
-                      <w:bookmarkEnd w:id="1"/>
                     </w:p>
                   </w:txbxContent>
                 </v:textbox>
@@ -863,7 +859,7 @@
                               <w:pStyle w:val="Heading1"/>
                             </w:pPr>
                             <w:r>
-                              <w:t>Product/Service Information</w:t>
+                              <w:t>Fiona’s Family House</w:t>
                             </w:r>
                           </w:p>
                         </w:txbxContent>
@@ -894,7 +890,7 @@
                         <w:pStyle w:val="Heading1"/>
                       </w:pPr>
                       <w:r>
-                        <w:t>Product/Service Information</w:t>
+                        <w:t>Fiona’s Family House</w:t>
                       </w:r>
                     </w:p>
                   </w:txbxContent>
@@ -3088,24 +3084,147 @@
                               <w:pStyle w:val="Heading1"/>
                             </w:pPr>
                             <w:r>
-                              <w:t>Overview Headline</w:t>
+                              <w:t>What We Do</w:t>
+                            </w:r>
+                          </w:p>
+                          <w:p>
+                            <w:pPr>
+                              <w:pStyle w:val="NormalWeb"/>
+                              <w:rPr>
+                                <w:rFonts w:ascii="Tahoma" w:hAnsi="Tahoma" w:cs="Tahoma"/>
+                                <w:color w:val="333333"/>
+                                <w:sz w:val="20"/>
+                                <w:szCs w:val="20"/>
+                              </w:rPr>
+                            </w:pPr>
+                            <w:r>
+                              <w:rPr>
+                                <w:rFonts w:ascii="Tahoma" w:hAnsi="Tahoma" w:cs="Tahoma"/>
+                                <w:color w:val="333333"/>
+                                <w:sz w:val="20"/>
+                                <w:szCs w:val="20"/>
+                              </w:rPr>
+                              <w:t xml:space="preserve">We created </w:t>
+                            </w:r>
+                            <w:r>
+                              <w:rPr>
+                                <w:rFonts w:ascii="Tahoma" w:hAnsi="Tahoma" w:cs="Tahoma"/>
+                                <w:i/>
+                                <w:color w:val="333333"/>
+                                <w:sz w:val="20"/>
+                                <w:szCs w:val="20"/>
+                              </w:rPr>
+                              <w:t>Fiona’s Family House</w:t>
+                            </w:r>
+                            <w:r>
+                              <w:rPr>
+                                <w:rFonts w:ascii="Tahoma" w:hAnsi="Tahoma" w:cs="Tahoma"/>
+                                <w:color w:val="333333"/>
+                                <w:sz w:val="20"/>
+                                <w:szCs w:val="20"/>
+                              </w:rPr>
+                              <w:t xml:space="preserve"> </w:t>
+                            </w:r>
+                            <w:r>
+                              <w:rPr>
+                                <w:rFonts w:ascii="Tahoma" w:hAnsi="Tahoma" w:cs="Tahoma"/>
+                                <w:color w:val="333333"/>
+                                <w:sz w:val="20"/>
+                                <w:szCs w:val="20"/>
+                              </w:rPr>
+                              <w:t>to</w:t>
+                            </w:r>
+                            <w:r>
+                              <w:rPr>
+                                <w:rFonts w:ascii="Tahoma" w:hAnsi="Tahoma" w:cs="Tahoma"/>
+                                <w:color w:val="333333"/>
+                                <w:sz w:val="20"/>
+                                <w:szCs w:val="20"/>
+                              </w:rPr>
+                              <w:t xml:space="preserve"> help young adults (19-40) with advanced cancer</w:t>
+                            </w:r>
+                            <w:r>
+                              <w:rPr>
+                                <w:rFonts w:ascii="Tahoma" w:hAnsi="Tahoma" w:cs="Tahoma"/>
+                                <w:color w:val="333333"/>
+                                <w:sz w:val="20"/>
+                                <w:szCs w:val="20"/>
+                              </w:rPr>
+                              <w:t xml:space="preserve"> </w:t>
+                            </w:r>
+                            <w:r>
+                              <w:rPr>
+                                <w:rFonts w:ascii="Tahoma" w:hAnsi="Tahoma" w:cs="Tahoma"/>
+                                <w:color w:val="333333"/>
+                                <w:sz w:val="20"/>
+                                <w:szCs w:val="20"/>
+                              </w:rPr>
+                              <w:t>(</w:t>
+                            </w:r>
+                            <w:r>
+                              <w:rPr>
+                                <w:rFonts w:ascii="Tahoma" w:hAnsi="Tahoma" w:cs="Tahoma"/>
+                                <w:i/>
+                                <w:color w:val="333333"/>
+                                <w:sz w:val="20"/>
+                                <w:szCs w:val="20"/>
+                              </w:rPr>
+                              <w:t>YAs</w:t>
+                            </w:r>
+                            <w:r>
+                              <w:rPr>
+                                <w:rFonts w:ascii="Tahoma" w:hAnsi="Tahoma" w:cs="Tahoma"/>
+                                <w:color w:val="333333"/>
+                                <w:sz w:val="20"/>
+                                <w:szCs w:val="20"/>
+                              </w:rPr>
+                              <w:t>). We are improving awareness in the local community of the medical and safety net services that are missing for YAs, and empowering YAs to live with their diagnoses by providing direct services and support groups.</w:t>
+                            </w:r>
+                          </w:p>
+                          <w:p>
+                            <w:pPr>
+                              <w:pStyle w:val="NormalWeb"/>
+                              <w:rPr>
+                                <w:rFonts w:ascii="Tahoma" w:hAnsi="Tahoma" w:cs="Tahoma"/>
+                                <w:color w:val="333333"/>
+                                <w:sz w:val="20"/>
+                                <w:szCs w:val="20"/>
+                              </w:rPr>
+                            </w:pPr>
+                            <w:r>
+                              <w:rPr>
+                                <w:rFonts w:ascii="Tahoma" w:hAnsi="Tahoma" w:cs="Tahoma"/>
+                                <w:color w:val="333333"/>
+                                <w:sz w:val="20"/>
+                                <w:szCs w:val="20"/>
+                              </w:rPr>
+                              <w:t xml:space="preserve">We envision a community-based support system that provides YAs and their families with resources to help them live with their diagnoses. </w:t>
+                            </w:r>
+                            <w:proofErr w:type="gramStart"/>
+                            <w:r>
+                              <w:rPr>
+                                <w:rFonts w:ascii="Tahoma" w:hAnsi="Tahoma" w:cs="Tahoma"/>
+                                <w:color w:val="333333"/>
+                                <w:sz w:val="20"/>
+                                <w:szCs w:val="20"/>
+                              </w:rPr>
+                              <w:t>that</w:t>
+                            </w:r>
+                            <w:proofErr w:type="gramEnd"/>
+                            <w:r>
+                              <w:rPr>
+                                <w:rFonts w:ascii="Tahoma" w:hAnsi="Tahoma" w:cs="Tahoma"/>
+                                <w:color w:val="333333"/>
+                                <w:sz w:val="20"/>
+                                <w:szCs w:val="20"/>
+                              </w:rPr>
+                              <w:t xml:space="preserve"> is better informed about YA issues; a community in which families are supported, financial needs are addressed, and patients receive advocacy services while also becoming advocates for change.</w:t>
                             </w:r>
                           </w:p>
                           <w:p>
                             <w:pPr>
                               <w:pStyle w:val="BodyText"/>
                             </w:pPr>
-                            <w:r>
-                              <w:t xml:space="preserve">When readers open the brochure, this is the first text they will see, making this a good place to briefly but effectively summarize the products or services that you offer. </w:t>
-                            </w:r>
-                          </w:p>
-                          <w:p>
-                            <w:pPr>
-                              <w:pStyle w:val="BodyText"/>
-                            </w:pPr>
-                            <w:r>
-                              <w:t>Make this text compelling and interesting so that readers will want to read the rest of the brochure. Be sure to keep the scope of this introduction narrow enough so that you can adequately cover the concepts you raise here in the limited space of the rest of the brochure.</w:t>
-                            </w:r>
                           </w:p>
                         </w:txbxContent>
                       </wps:txbx>
@@ -3135,24 +3254,147 @@
                         <w:pStyle w:val="Heading1"/>
                       </w:pPr>
                       <w:r>
-                        <w:t>Overview Headline</w:t>
+                        <w:t>What We Do</w:t>
+                      </w:r>
+                    </w:p>
+                    <w:p>
+                      <w:pPr>
+                        <w:pStyle w:val="NormalWeb"/>
+                        <w:rPr>
+                          <w:rFonts w:ascii="Tahoma" w:hAnsi="Tahoma" w:cs="Tahoma"/>
+                          <w:color w:val="333333"/>
+                          <w:sz w:val="20"/>
+                          <w:szCs w:val="20"/>
+                        </w:rPr>
+                      </w:pPr>
+                      <w:r>
+                        <w:rPr>
+                          <w:rFonts w:ascii="Tahoma" w:hAnsi="Tahoma" w:cs="Tahoma"/>
+                          <w:color w:val="333333"/>
+                          <w:sz w:val="20"/>
+                          <w:szCs w:val="20"/>
+                        </w:rPr>
+                        <w:t xml:space="preserve">We created </w:t>
+                      </w:r>
+                      <w:r>
+                        <w:rPr>
+                          <w:rFonts w:ascii="Tahoma" w:hAnsi="Tahoma" w:cs="Tahoma"/>
+                          <w:i/>
+                          <w:color w:val="333333"/>
+                          <w:sz w:val="20"/>
+                          <w:szCs w:val="20"/>
+                        </w:rPr>
+                        <w:t>Fiona’s Family House</w:t>
+                      </w:r>
+                      <w:r>
+                        <w:rPr>
+                          <w:rFonts w:ascii="Tahoma" w:hAnsi="Tahoma" w:cs="Tahoma"/>
+                          <w:color w:val="333333"/>
+                          <w:sz w:val="20"/>
+                          <w:szCs w:val="20"/>
+                        </w:rPr>
+                        <w:t xml:space="preserve"> </w:t>
+                      </w:r>
+                      <w:r>
+                        <w:rPr>
+                          <w:rFonts w:ascii="Tahoma" w:hAnsi="Tahoma" w:cs="Tahoma"/>
+                          <w:color w:val="333333"/>
+                          <w:sz w:val="20"/>
+                          <w:szCs w:val="20"/>
+                        </w:rPr>
+                        <w:t>to</w:t>
+                      </w:r>
+                      <w:r>
+                        <w:rPr>
+                          <w:rFonts w:ascii="Tahoma" w:hAnsi="Tahoma" w:cs="Tahoma"/>
+                          <w:color w:val="333333"/>
+                          <w:sz w:val="20"/>
+                          <w:szCs w:val="20"/>
+                        </w:rPr>
+                        <w:t xml:space="preserve"> help young adults (19-40) with advanced cancer</w:t>
+                      </w:r>
+                      <w:r>
+                        <w:rPr>
+                          <w:rFonts w:ascii="Tahoma" w:hAnsi="Tahoma" w:cs="Tahoma"/>
+                          <w:color w:val="333333"/>
+                          <w:sz w:val="20"/>
+                          <w:szCs w:val="20"/>
+                        </w:rPr>
+                        <w:t xml:space="preserve"> </w:t>
+                      </w:r>
+                      <w:r>
+                        <w:rPr>
+                          <w:rFonts w:ascii="Tahoma" w:hAnsi="Tahoma" w:cs="Tahoma"/>
+                          <w:color w:val="333333"/>
+                          <w:sz w:val="20"/>
+                          <w:szCs w:val="20"/>
+                        </w:rPr>
+                        <w:t>(</w:t>
+                      </w:r>
+                      <w:r>
+                        <w:rPr>
+                          <w:rFonts w:ascii="Tahoma" w:hAnsi="Tahoma" w:cs="Tahoma"/>
+                          <w:i/>
+                          <w:color w:val="333333"/>
+                          <w:sz w:val="20"/>
+                          <w:szCs w:val="20"/>
+                        </w:rPr>
+                        <w:t>YAs</w:t>
+                      </w:r>
+                      <w:r>
+                        <w:rPr>
+                          <w:rFonts w:ascii="Tahoma" w:hAnsi="Tahoma" w:cs="Tahoma"/>
+                          <w:color w:val="333333"/>
+                          <w:sz w:val="20"/>
+                          <w:szCs w:val="20"/>
+                        </w:rPr>
+                        <w:t>). We are improving awareness in the local community of the medical and safety net services that are missing for YAs, and empowering YAs to live with their diagnoses by providing direct services and support groups.</w:t>
+                      </w:r>
+                    </w:p>
+                    <w:p>
+                      <w:pPr>
+                        <w:pStyle w:val="NormalWeb"/>
+                        <w:rPr>
+                          <w:rFonts w:ascii="Tahoma" w:hAnsi="Tahoma" w:cs="Tahoma"/>
+                          <w:color w:val="333333"/>
+                          <w:sz w:val="20"/>
+                          <w:szCs w:val="20"/>
+                        </w:rPr>
+                      </w:pPr>
+                      <w:r>
+                        <w:rPr>
+                          <w:rFonts w:ascii="Tahoma" w:hAnsi="Tahoma" w:cs="Tahoma"/>
+                          <w:color w:val="333333"/>
+                          <w:sz w:val="20"/>
+                          <w:szCs w:val="20"/>
+                        </w:rPr>
+                        <w:t xml:space="preserve">We envision a community-based support system that provides YAs and their families with resources to help them live with their diagnoses. </w:t>
+                      </w:r>
+                      <w:proofErr w:type="gramStart"/>
+                      <w:r>
+                        <w:rPr>
+                          <w:rFonts w:ascii="Tahoma" w:hAnsi="Tahoma" w:cs="Tahoma"/>
+                          <w:color w:val="333333"/>
+                          <w:sz w:val="20"/>
+                          <w:szCs w:val="20"/>
+                        </w:rPr>
+                        <w:t>that</w:t>
+                      </w:r>
+                      <w:proofErr w:type="gramEnd"/>
+                      <w:r>
+                        <w:rPr>
+                          <w:rFonts w:ascii="Tahoma" w:hAnsi="Tahoma" w:cs="Tahoma"/>
+                          <w:color w:val="333333"/>
+                          <w:sz w:val="20"/>
+                          <w:szCs w:val="20"/>
+                        </w:rPr>
+                        <w:t xml:space="preserve"> is better informed about YA issues; a community in which families are supported, financial needs are addressed, and patients receive advocacy services while also becoming advocates for change.</w:t>
                       </w:r>
                     </w:p>
                     <w:p>
                       <w:pPr>
                         <w:pStyle w:val="BodyText"/>
                       </w:pPr>
-                      <w:r>
-                        <w:t xml:space="preserve">When readers open the brochure, this is the first text they will see, making this a good place to briefly but effectively summarize the products or services that you offer. </w:t>
-                      </w:r>
-                    </w:p>
-                    <w:p>
-                      <w:pPr>
-                        <w:pStyle w:val="BodyText"/>
-                      </w:pPr>
-                      <w:r>
-                        <w:t>Make this text compelling and interesting so that readers will want to read the rest of the brochure. Be sure to keep the scope of this introduction narrow enough so that you can adequately cover the concepts you raise here in the limited space of the rest of the brochure.</w:t>
-                      </w:r>
                     </w:p>
                   </w:txbxContent>
                 </v:textbox>
@@ -3383,7 +3625,15 @@
                               <w:pStyle w:val="BodyText"/>
                             </w:pPr>
                             <w:r>
-                              <w:t xml:space="preserve">On the other hand, you might want to organize your information as a continual stream of information broken up into smaller, </w:t>
+                              <w:t>On the other hand, you might want to organize your information as a continual</w:t>
+                            </w:r>
+                            <w:bookmarkStart w:id="0" w:name="_GoBack"/>
+                            <w:r>
+                              <w:t xml:space="preserve"> stream of</w:t>
+                            </w:r>
+                            <w:bookmarkEnd w:id="0"/>
+                            <w:r>
+                              <w:t xml:space="preserve"> information broken up into smaller, </w:t>
                             </w:r>
                             <w:r>
                               <w:t xml:space="preserve">“easy to chew” chunks. These smaller chunks can be separated by a descriptive </w:t>
@@ -3467,7 +3717,15 @@
                         <w:pStyle w:val="BodyText"/>
                       </w:pPr>
                       <w:r>
-                        <w:t xml:space="preserve">On the other hand, you might want to organize your information as a continual stream of information broken up into smaller, </w:t>
+                        <w:t>On the other hand, you might want to organize your information as a continual</w:t>
+                      </w:r>
+                      <w:bookmarkStart w:id="1" w:name="_GoBack"/>
+                      <w:r>
+                        <w:t xml:space="preserve"> stream of</w:t>
+                      </w:r>
+                      <w:bookmarkEnd w:id="1"/>
+                      <w:r>
+                        <w:t xml:space="preserve"> information broken up into smaller, </w:t>
                       </w:r>
                       <w:r>
                         <w:t xml:space="preserve">“easy to chew” chunks. These smaller chunks can be separated by a descriptive </w:t>
@@ -3967,6 +4225,7 @@
     <w:lsdException w:name="Subtitle" w:qFormat="1"/>
     <w:lsdException w:name="Strong" w:qFormat="1"/>
     <w:lsdException w:name="Emphasis" w:qFormat="1"/>
+    <w:lsdException w:name="Normal (Web)" w:uiPriority="99"/>
     <w:lsdException w:name="Placeholder Text" w:semiHidden="1" w:uiPriority="99"/>
     <w:lsdException w:name="No Spacing" w:uiPriority="1" w:qFormat="1"/>
     <w:lsdException w:name="Light Shading" w:uiPriority="60"/>
@@ -4175,11 +4434,15 @@
   </w:style>
   <w:style w:type="character" w:default="1" w:styleId="DefaultParagraphFont">
     <w:name w:val="Default Paragraph Font"/>
+    <w:uiPriority w:val="1"/>
     <w:semiHidden/>
+    <w:unhideWhenUsed/>
   </w:style>
   <w:style w:type="table" w:default="1" w:styleId="TableNormal">
     <w:name w:val="Normal Table"/>
+    <w:uiPriority w:val="99"/>
     <w:semiHidden/>
+    <w:unhideWhenUsed/>
     <w:tblPr>
       <w:tblInd w:w="0" w:type="dxa"/>
       <w:tblCellMar>
@@ -4192,7 +4455,9 @@
   </w:style>
   <w:style w:type="numbering" w:default="1" w:styleId="NoList">
     <w:name w:val="No List"/>
+    <w:uiPriority w:val="99"/>
     <w:semiHidden/>
+    <w:unhideWhenUsed/>
   </w:style>
   <w:style w:type="paragraph" w:customStyle="1" w:styleId="BodyText1">
     <w:name w:val="Body Text 1"/>
@@ -4367,6 +4632,23 @@
       <w:szCs w:val="16"/>
     </w:rPr>
   </w:style>
+  <w:style w:type="paragraph" w:styleId="NormalWeb">
+    <w:name w:val="Normal (Web)"/>
+    <w:basedOn w:val="Normal"/>
+    <w:uiPriority w:val="99"/>
+    <w:unhideWhenUsed/>
+    <w:rsid w:val="007D1CDD"/>
+    <w:pPr>
+      <w:spacing w:before="100" w:beforeAutospacing="1" w:after="100" w:afterAutospacing="1" w:line="240" w:lineRule="auto"/>
+      <w:jc w:val="left"/>
+    </w:pPr>
+    <w:rPr>
+      <w:color w:val="auto"/>
+      <w:kern w:val="0"/>
+      <w:sz w:val="24"/>
+      <w:szCs w:val="24"/>
+    </w:rPr>
+  </w:style>
 </w:styles>
 </file>
 
@@ -4397,6 +4679,7 @@
     <w:lsdException w:name="Subtitle" w:qFormat="1"/>
     <w:lsdException w:name="Strong" w:qFormat="1"/>
     <w:lsdException w:name="Emphasis" w:qFormat="1"/>
+    <w:lsdException w:name="Normal (Web)" w:uiPriority="99"/>
     <w:lsdException w:name="Placeholder Text" w:semiHidden="1" w:uiPriority="99"/>
     <w:lsdException w:name="No Spacing" w:uiPriority="1" w:qFormat="1"/>
     <w:lsdException w:name="Light Shading" w:uiPriority="60"/>
@@ -4605,11 +4888,15 @@
   </w:style>
   <w:style w:type="character" w:default="1" w:styleId="DefaultParagraphFont">
     <w:name w:val="Default Paragraph Font"/>
+    <w:uiPriority w:val="1"/>
     <w:semiHidden/>
+    <w:unhideWhenUsed/>
   </w:style>
   <w:style w:type="table" w:default="1" w:styleId="TableNormal">
     <w:name w:val="Normal Table"/>
+    <w:uiPriority w:val="99"/>
     <w:semiHidden/>
+    <w:unhideWhenUsed/>
     <w:tblPr>
       <w:tblInd w:w="0" w:type="dxa"/>
       <w:tblCellMar>
@@ -4622,7 +4909,9 @@
   </w:style>
   <w:style w:type="numbering" w:default="1" w:styleId="NoList">
     <w:name w:val="No List"/>
+    <w:uiPriority w:val="99"/>
     <w:semiHidden/>
+    <w:unhideWhenUsed/>
   </w:style>
   <w:style w:type="paragraph" w:customStyle="1" w:styleId="BodyText1">
     <w:name w:val="Body Text 1"/>
@@ -4795,6 +5084,23 @@
       <w:kern w:val="28"/>
       <w:sz w:val="16"/>
       <w:szCs w:val="16"/>
+    </w:rPr>
+  </w:style>
+  <w:style w:type="paragraph" w:styleId="NormalWeb">
+    <w:name w:val="Normal (Web)"/>
+    <w:basedOn w:val="Normal"/>
+    <w:uiPriority w:val="99"/>
+    <w:unhideWhenUsed/>
+    <w:rsid w:val="007D1CDD"/>
+    <w:pPr>
+      <w:spacing w:before="100" w:beforeAutospacing="1" w:after="100" w:afterAutospacing="1" w:line="240" w:lineRule="auto"/>
+      <w:jc w:val="left"/>
+    </w:pPr>
+    <w:rPr>
+      <w:color w:val="auto"/>
+      <w:kern w:val="0"/>
+      <w:sz w:val="24"/>
+      <w:szCs w:val="24"/>
     </w:rPr>
   </w:style>
 </w:styles>

</xml_diff>